<commit_message>
Sistem Informasi Pemesanan Gaun Pengantin
- kebutuhan fungsional
- kebutuhan non fungsional
- sistem requirements
- usecase
</commit_message>
<xml_diff>
--- a/ADS_1_C.docx
+++ b/ADS_1_C.docx
@@ -1943,7 +1943,7 @@
           <w:sz w:val="24"/>
           <w:szCs w:val="24"/>
         </w:rPr>
-        <w:t>perancangan</w:t>
+        <w:t>Pemesanan</w:t>
       </w:r>
       <w:proofErr w:type="spellEnd"/>
       <w:r>
@@ -3442,8 +3442,6 @@
         </w:rPr>
         <w:t>Sistem</w:t>
       </w:r>
-      <w:bookmarkStart w:id="0" w:name="_GoBack"/>
-      <w:bookmarkEnd w:id="0"/>
       <w:proofErr w:type="spellEnd"/>
       <w:r>
         <w:rPr>
@@ -3478,7 +3476,15 @@
           <w:sz w:val="24"/>
           <w:szCs w:val="24"/>
         </w:rPr>
-        <w:t>Perancangan</w:t>
+        <w:t>Pe</w:t>
+      </w:r>
+      <w:r>
+        <w:rPr>
+          <w:rFonts w:ascii="Times New Roman" w:hAnsi="Times New Roman" w:cs="Times New Roman"/>
+          <w:sz w:val="24"/>
+          <w:szCs w:val="24"/>
+        </w:rPr>
+        <w:t>mesanan</w:t>
       </w:r>
       <w:proofErr w:type="spellEnd"/>
       <w:r>
@@ -3532,9 +3538,9 @@
           <w:noProof/>
         </w:rPr>
         <w:drawing>
-          <wp:inline distT="0" distB="0" distL="0" distR="0" wp14:anchorId="593A968B" wp14:editId="37AE3EFE">
-            <wp:extent cx="4362450" cy="5067300"/>
-            <wp:effectExtent l="0" t="0" r="0" b="0"/>
+          <wp:inline distT="0" distB="0" distL="0" distR="0" wp14:anchorId="2FB32F18" wp14:editId="0822759A">
+            <wp:extent cx="4371975" cy="4638675"/>
+            <wp:effectExtent l="0" t="0" r="9525" b="9525"/>
             <wp:docPr id="1" name="Picture 1"/>
             <wp:cNvGraphicFramePr>
               <a:graphicFrameLocks xmlns:a="http://schemas.openxmlformats.org/drawingml/2006/main" noChangeAspect="1"/>
@@ -3555,7 +3561,7 @@
                   <pic:spPr>
                     <a:xfrm>
                       <a:off x="0" y="0"/>
-                      <a:ext cx="4362450" cy="5067300"/>
+                      <a:ext cx="4371975" cy="4638675"/>
                     </a:xfrm>
                     <a:prstGeom prst="rect">
                       <a:avLst/>
@@ -3567,6 +3573,8 @@
           </wp:inline>
         </w:drawing>
       </w:r>
+      <w:bookmarkStart w:id="0" w:name="_GoBack"/>
+      <w:bookmarkEnd w:id="0"/>
     </w:p>
     <w:sectPr>
       <w:pgSz w:w="12240" w:h="15840"/>

</xml_diff>